<commit_message>
Added operation of cruds, managin database, indexes, collections, created vector partiiotns and managing them
</commit_message>
<xml_diff>
--- a/Vector Database.docx
+++ b/Vector Database.docx
@@ -201,6 +201,9 @@
         <w:t xml:space="preserve"> </w:t>
       </w:r>
       <w:r>
+        <w:rPr>
+          <w:noProof/>
+        </w:rPr>
         <w:drawing>
           <wp:inline distT="0" distB="0" distL="0" distR="0" wp14:anchorId="471DBBB9" wp14:editId="289FE0D1">
             <wp:extent cx="5760720" cy="2286000"/>
@@ -217,7 +220,7 @@
                     <pic:cNvPicPr/>
                   </pic:nvPicPr>
                   <pic:blipFill>
-                    <a:blip r:embed="rId5"/>
+                    <a:blip r:embed="rId6"/>
                     <a:stretch>
                       <a:fillRect/>
                     </a:stretch>
@@ -278,6 +281,9 @@
     </w:p>
     <w:p>
       <w:r>
+        <w:rPr>
+          <w:noProof/>
+        </w:rPr>
         <w:drawing>
           <wp:inline distT="0" distB="0" distL="0" distR="0" wp14:anchorId="12E8498A" wp14:editId="4EEE5CFA">
             <wp:extent cx="5760720" cy="2348230"/>
@@ -294,7 +300,7 @@
                     <pic:cNvPicPr/>
                   </pic:nvPicPr>
                   <pic:blipFill>
-                    <a:blip r:embed="rId6"/>
+                    <a:blip r:embed="rId7"/>
                     <a:stretch>
                       <a:fillRect/>
                     </a:stretch>
@@ -354,6 +360,9 @@
     </w:p>
     <w:p>
       <w:r>
+        <w:rPr>
+          <w:noProof/>
+        </w:rPr>
         <w:lastRenderedPageBreak/>
         <w:drawing>
           <wp:inline distT="0" distB="0" distL="0" distR="0" wp14:anchorId="3246AF9F" wp14:editId="533808EE">
@@ -371,7 +380,7 @@
                     <pic:cNvPicPr/>
                   </pic:nvPicPr>
                   <pic:blipFill>
-                    <a:blip r:embed="rId7"/>
+                    <a:blip r:embed="rId8"/>
                     <a:stretch>
                       <a:fillRect/>
                     </a:stretch>
@@ -816,7 +825,7 @@
           <w:kern w:val="0"/>
           <w:sz w:val="24"/>
           <w:szCs w:val="24"/>
-          <w:lang w:eastAsia="pl-PL"/>
+          <w:lang w:val="en-US" w:eastAsia="pl-PL"/>
           <w14:ligatures w14:val="none"/>
         </w:rPr>
       </w:pPr>
@@ -829,12 +838,16 @@
           <w:kern w:val="0"/>
           <w:sz w:val="24"/>
           <w:szCs w:val="24"/>
-          <w:lang w:eastAsia="pl-PL"/>
+          <w:lang w:val="en-US" w:eastAsia="pl-PL"/>
           <w14:ligatures w14:val="none"/>
         </w:rPr>
-        <w:t xml:space="preserve">ANSWER: </w:t>
-      </w:r>
-      <w:r>
+        <w:t>ANSWER: Memory issues</w:t>
+      </w:r>
+    </w:p>
+    <w:p>
+      <w:pPr>
+        <w:spacing w:after="0" w:line="240" w:lineRule="auto"/>
+        <w:ind w:left="720"/>
         <w:rPr>
           <w:rFonts w:ascii="var(--font-stack-heading)" w:eastAsia="Times New Roman" w:hAnsi="var(--font-stack-heading)" w:cs="Times New Roman"/>
           <w:b/>
@@ -843,41 +856,7 @@
           <w:kern w:val="0"/>
           <w:sz w:val="24"/>
           <w:szCs w:val="24"/>
-          <w:lang w:eastAsia="pl-PL"/>
-          <w14:ligatures w14:val="none"/>
-        </w:rPr>
-        <w:t xml:space="preserve">Memory </w:t>
-      </w:r>
-      <w:proofErr w:type="spellStart"/>
-      <w:r>
-        <w:rPr>
-          <w:rFonts w:ascii="var(--font-stack-heading)" w:eastAsia="Times New Roman" w:hAnsi="var(--font-stack-heading)" w:cs="Times New Roman"/>
-          <w:b/>
-          <w:bCs/>
-          <w:color w:val="2D2F31"/>
-          <w:kern w:val="0"/>
-          <w:sz w:val="24"/>
-          <w:szCs w:val="24"/>
-          <w:lang w:eastAsia="pl-PL"/>
-          <w14:ligatures w14:val="none"/>
-        </w:rPr>
-        <w:t>issues</w:t>
-      </w:r>
-      <w:proofErr w:type="spellEnd"/>
-    </w:p>
-    <w:p>
-      <w:pPr>
-        <w:spacing w:after="0" w:line="240" w:lineRule="auto"/>
-        <w:ind w:left="720"/>
-        <w:rPr>
-          <w:rFonts w:ascii="var(--font-stack-heading)" w:eastAsia="Times New Roman" w:hAnsi="var(--font-stack-heading)" w:cs="Times New Roman"/>
-          <w:b/>
-          <w:bCs/>
-          <w:color w:val="2D2F31"/>
-          <w:kern w:val="0"/>
-          <w:sz w:val="24"/>
-          <w:szCs w:val="24"/>
-          <w:lang w:eastAsia="pl-PL"/>
+          <w:lang w:val="en-US" w:eastAsia="pl-PL"/>
           <w14:ligatures w14:val="none"/>
         </w:rPr>
       </w:pPr>
@@ -885,7 +864,7 @@
     <w:p>
       <w:pPr>
         <w:rPr>
-          <w:lang w:eastAsia="pl-PL"/>
+          <w:lang w:val="en-US" w:eastAsia="pl-PL"/>
         </w:rPr>
       </w:pPr>
     </w:p>
@@ -897,11 +876,10 @@
         <w:spacing w:after="0" w:line="240" w:lineRule="auto"/>
         <w:rPr>
           <w:rFonts w:ascii="Arial" w:eastAsia="Times New Roman" w:hAnsi="Arial" w:cs="Arial"/>
-          <w:vanish/>
           <w:kern w:val="0"/>
           <w:sz w:val="16"/>
           <w:szCs w:val="16"/>
-          <w:lang w:eastAsia="pl-PL"/>
+          <w:lang w:val="en-US" w:eastAsia="pl-PL"/>
           <w14:ligatures w14:val="none"/>
         </w:rPr>
       </w:pPr>
@@ -912,13 +890,1697 @@
           <w:kern w:val="0"/>
           <w:sz w:val="16"/>
           <w:szCs w:val="16"/>
-          <w:lang w:eastAsia="pl-PL"/>
+          <w:lang w:val="en-US" w:eastAsia="pl-PL"/>
           <w14:ligatures w14:val="none"/>
         </w:rPr>
         <w:t>Dół formularza</w:t>
       </w:r>
     </w:p>
-    <w:p/>
+    <w:p>
+      <w:pPr>
+        <w:pStyle w:val="Nagwek1"/>
+        <w:rPr>
+          <w:rFonts w:eastAsia="Times New Roman"/>
+          <w:lang w:val="en-US" w:eastAsia="pl-PL"/>
+        </w:rPr>
+      </w:pPr>
+      <w:r>
+        <w:rPr>
+          <w:rFonts w:eastAsia="Times New Roman"/>
+          <w:lang w:val="en-US" w:eastAsia="pl-PL"/>
+        </w:rPr>
+        <w:t>Chroma</w:t>
+      </w:r>
+    </w:p>
+    <w:p>
+      <w:pPr>
+        <w:rPr>
+          <w:lang w:eastAsia="pl-PL"/>
+        </w:rPr>
+      </w:pPr>
+      <w:proofErr w:type="spellStart"/>
+      <w:r>
+        <w:rPr>
+          <w:lang w:val="en-US" w:eastAsia="pl-PL"/>
+        </w:rPr>
+        <w:t>Bazda</w:t>
+      </w:r>
+      <w:proofErr w:type="spellEnd"/>
+      <w:r>
+        <w:rPr>
+          <w:lang w:val="en-US" w:eastAsia="pl-PL"/>
+        </w:rPr>
+        <w:t xml:space="preserve"> </w:t>
+      </w:r>
+      <w:proofErr w:type="spellStart"/>
+      <w:r>
+        <w:rPr>
+          <w:lang w:val="en-US" w:eastAsia="pl-PL"/>
+        </w:rPr>
+        <w:t>danych</w:t>
+      </w:r>
+      <w:proofErr w:type="spellEnd"/>
+      <w:r>
+        <w:rPr>
+          <w:lang w:val="en-US" w:eastAsia="pl-PL"/>
+        </w:rPr>
+        <w:t xml:space="preserve"> </w:t>
+      </w:r>
+      <w:proofErr w:type="spellStart"/>
+      <w:r>
+        <w:rPr>
+          <w:lang w:val="en-US" w:eastAsia="pl-PL"/>
+        </w:rPr>
+        <w:t>wektoroa</w:t>
+      </w:r>
+      <w:proofErr w:type="spellEnd"/>
+      <w:r>
+        <w:rPr>
+          <w:lang w:val="en-US" w:eastAsia="pl-PL"/>
+        </w:rPr>
+        <w:t xml:space="preserve"> </w:t>
+      </w:r>
+      <w:proofErr w:type="spellStart"/>
+      <w:r>
+        <w:rPr>
+          <w:lang w:val="en-US" w:eastAsia="pl-PL"/>
+        </w:rPr>
+        <w:t>działająca</w:t>
+      </w:r>
+      <w:proofErr w:type="spellEnd"/>
+      <w:r>
+        <w:rPr>
+          <w:lang w:val="en-US" w:eastAsia="pl-PL"/>
+        </w:rPr>
+        <w:t xml:space="preserve"> in </w:t>
+      </w:r>
+      <w:proofErr w:type="spellStart"/>
+      <w:r>
+        <w:rPr>
+          <w:lang w:val="en-US" w:eastAsia="pl-PL"/>
+        </w:rPr>
+        <w:t>memeory</w:t>
+      </w:r>
+      <w:proofErr w:type="spellEnd"/>
+      <w:r>
+        <w:rPr>
+          <w:lang w:val="en-US" w:eastAsia="pl-PL"/>
+        </w:rPr>
+        <w:t xml:space="preserve">, embedding database, open </w:t>
+      </w:r>
+      <w:proofErr w:type="spellStart"/>
+      <w:r>
+        <w:rPr>
+          <w:lang w:val="en-US" w:eastAsia="pl-PL"/>
+        </w:rPr>
+        <w:t>source’owa</w:t>
+      </w:r>
+      <w:proofErr w:type="spellEnd"/>
+      <w:r>
+        <w:rPr>
+          <w:lang w:val="en-US" w:eastAsia="pl-PL"/>
+        </w:rPr>
+        <w:t xml:space="preserve">. </w:t>
+      </w:r>
+      <w:proofErr w:type="spellStart"/>
+      <w:r>
+        <w:rPr>
+          <w:lang w:eastAsia="pl-PL"/>
+        </w:rPr>
+        <w:t>Sluzy</w:t>
+      </w:r>
+      <w:proofErr w:type="spellEnd"/>
+      <w:r>
+        <w:rPr>
+          <w:lang w:eastAsia="pl-PL"/>
+        </w:rPr>
+        <w:t xml:space="preserve"> do budowania LLM </w:t>
+      </w:r>
+      <w:proofErr w:type="spellStart"/>
+      <w:r>
+        <w:rPr>
+          <w:lang w:eastAsia="pl-PL"/>
+        </w:rPr>
+        <w:t>appek</w:t>
+      </w:r>
+      <w:proofErr w:type="spellEnd"/>
+      <w:r>
+        <w:rPr>
+          <w:lang w:eastAsia="pl-PL"/>
+        </w:rPr>
+        <w:t xml:space="preserve"> poprzez dostarczanie wiedzy, </w:t>
+      </w:r>
+      <w:proofErr w:type="spellStart"/>
+      <w:r>
+        <w:rPr>
+          <w:lang w:eastAsia="pl-PL"/>
+        </w:rPr>
+        <w:t>faktow</w:t>
+      </w:r>
+      <w:proofErr w:type="spellEnd"/>
+      <w:r>
+        <w:rPr>
+          <w:lang w:eastAsia="pl-PL"/>
+        </w:rPr>
+        <w:t xml:space="preserve">, </w:t>
+      </w:r>
+      <w:proofErr w:type="spellStart"/>
+      <w:r>
+        <w:rPr>
+          <w:lang w:eastAsia="pl-PL"/>
+        </w:rPr>
+        <w:t>umiejetnosci</w:t>
+      </w:r>
+      <w:proofErr w:type="spellEnd"/>
+      <w:r>
+        <w:rPr>
+          <w:lang w:eastAsia="pl-PL"/>
+        </w:rPr>
+        <w:t xml:space="preserve"> do </w:t>
+      </w:r>
+      <w:proofErr w:type="spellStart"/>
+      <w:r>
+        <w:rPr>
+          <w:lang w:eastAsia="pl-PL"/>
+        </w:rPr>
+        <w:t>LLMa</w:t>
+      </w:r>
+      <w:proofErr w:type="spellEnd"/>
+      <w:r>
+        <w:rPr>
+          <w:lang w:eastAsia="pl-PL"/>
+        </w:rPr>
+        <w:t>.</w:t>
+      </w:r>
+    </w:p>
+    <w:p>
+      <w:pPr>
+        <w:pStyle w:val="Nagwek1"/>
+        <w:rPr>
+          <w:lang w:eastAsia="pl-PL"/>
+        </w:rPr>
+      </w:pPr>
+      <w:proofErr w:type="spellStart"/>
+      <w:r>
+        <w:rPr>
+          <w:lang w:eastAsia="pl-PL"/>
+        </w:rPr>
+        <w:t>Pinecone</w:t>
+      </w:r>
+      <w:proofErr w:type="spellEnd"/>
+    </w:p>
+    <w:p>
+      <w:pPr>
+        <w:rPr>
+          <w:lang w:eastAsia="pl-PL"/>
+        </w:rPr>
+      </w:pPr>
+      <w:r>
+        <w:rPr>
+          <w:lang w:eastAsia="pl-PL"/>
+        </w:rPr>
+        <w:t xml:space="preserve">W </w:t>
+      </w:r>
+      <w:proofErr w:type="spellStart"/>
+      <w:r>
+        <w:rPr>
+          <w:lang w:eastAsia="pl-PL"/>
+        </w:rPr>
+        <w:t>free</w:t>
+      </w:r>
+      <w:proofErr w:type="spellEnd"/>
+      <w:r>
+        <w:rPr>
+          <w:lang w:eastAsia="pl-PL"/>
+        </w:rPr>
+        <w:t xml:space="preserve"> </w:t>
+      </w:r>
+      <w:proofErr w:type="spellStart"/>
+      <w:r>
+        <w:rPr>
+          <w:lang w:eastAsia="pl-PL"/>
+        </w:rPr>
+        <w:t>tierze</w:t>
+      </w:r>
+      <w:proofErr w:type="spellEnd"/>
+      <w:r>
+        <w:rPr>
+          <w:lang w:eastAsia="pl-PL"/>
+        </w:rPr>
+        <w:t xml:space="preserve"> można jeden index utworzyć</w:t>
+      </w:r>
+    </w:p>
+    <w:p>
+      <w:pPr>
+        <w:rPr>
+          <w:lang w:eastAsia="pl-PL"/>
+        </w:rPr>
+      </w:pPr>
+      <w:proofErr w:type="spellStart"/>
+      <w:r>
+        <w:rPr>
+          <w:lang w:eastAsia="pl-PL"/>
+        </w:rPr>
+        <w:t>Tworzac</w:t>
+      </w:r>
+      <w:proofErr w:type="spellEnd"/>
+      <w:r>
+        <w:rPr>
+          <w:lang w:eastAsia="pl-PL"/>
+        </w:rPr>
+        <w:t xml:space="preserve"> go </w:t>
+      </w:r>
+      <w:proofErr w:type="spellStart"/>
+      <w:r>
+        <w:rPr>
+          <w:lang w:eastAsia="pl-PL"/>
+        </w:rPr>
+        <w:t>definujemy</w:t>
+      </w:r>
+      <w:proofErr w:type="spellEnd"/>
+      <w:r>
+        <w:rPr>
+          <w:lang w:eastAsia="pl-PL"/>
+        </w:rPr>
+        <w:t xml:space="preserve"> coś takiego jak </w:t>
+      </w:r>
+      <w:proofErr w:type="spellStart"/>
+      <w:r>
+        <w:rPr>
+          <w:lang w:eastAsia="pl-PL"/>
+        </w:rPr>
+        <w:t>pods</w:t>
+      </w:r>
+      <w:proofErr w:type="spellEnd"/>
+      <w:r>
+        <w:rPr>
+          <w:lang w:eastAsia="pl-PL"/>
+        </w:rPr>
+        <w:t xml:space="preserve">. </w:t>
+      </w:r>
+      <w:proofErr w:type="spellStart"/>
+      <w:r>
+        <w:rPr>
+          <w:lang w:eastAsia="pl-PL"/>
+        </w:rPr>
+        <w:t>Podsy</w:t>
+      </w:r>
+      <w:proofErr w:type="spellEnd"/>
+      <w:r>
+        <w:rPr>
+          <w:lang w:eastAsia="pl-PL"/>
+        </w:rPr>
+        <w:t xml:space="preserve"> to </w:t>
+      </w:r>
+      <w:proofErr w:type="spellStart"/>
+      <w:r>
+        <w:rPr>
+          <w:lang w:eastAsia="pl-PL"/>
+        </w:rPr>
+        <w:t>preconfigurowalne</w:t>
+      </w:r>
+      <w:proofErr w:type="spellEnd"/>
+      <w:r>
+        <w:rPr>
+          <w:lang w:eastAsia="pl-PL"/>
+        </w:rPr>
+        <w:t xml:space="preserve"> jednostki sprzętowe do działania </w:t>
+      </w:r>
+      <w:proofErr w:type="spellStart"/>
+      <w:r>
+        <w:rPr>
+          <w:lang w:eastAsia="pl-PL"/>
+        </w:rPr>
+        <w:t>Pinecone</w:t>
+      </w:r>
+      <w:proofErr w:type="spellEnd"/>
+      <w:r>
+        <w:rPr>
+          <w:lang w:eastAsia="pl-PL"/>
+        </w:rPr>
+        <w:t xml:space="preserve">. Każdy index działa na takich </w:t>
+      </w:r>
+      <w:proofErr w:type="spellStart"/>
+      <w:r>
+        <w:rPr>
+          <w:lang w:eastAsia="pl-PL"/>
+        </w:rPr>
+        <w:t>podsach</w:t>
+      </w:r>
+      <w:proofErr w:type="spellEnd"/>
+      <w:r>
+        <w:rPr>
+          <w:lang w:eastAsia="pl-PL"/>
+        </w:rPr>
+        <w:t xml:space="preserve"> jednym lub więcej. Generalnie im więcej </w:t>
+      </w:r>
+      <w:proofErr w:type="spellStart"/>
+      <w:r>
+        <w:rPr>
+          <w:lang w:eastAsia="pl-PL"/>
+        </w:rPr>
+        <w:t>podsow</w:t>
+      </w:r>
+      <w:proofErr w:type="spellEnd"/>
+      <w:r>
+        <w:rPr>
+          <w:lang w:eastAsia="pl-PL"/>
+        </w:rPr>
+        <w:t xml:space="preserve"> tym większe </w:t>
+      </w:r>
+      <w:proofErr w:type="spellStart"/>
+      <w:r>
+        <w:rPr>
+          <w:lang w:eastAsia="pl-PL"/>
+        </w:rPr>
+        <w:t>stroage</w:t>
+      </w:r>
+      <w:proofErr w:type="spellEnd"/>
+      <w:r>
+        <w:rPr>
+          <w:lang w:eastAsia="pl-PL"/>
+        </w:rPr>
+        <w:t xml:space="preserve"> </w:t>
+      </w:r>
+      <w:proofErr w:type="spellStart"/>
+      <w:r>
+        <w:rPr>
+          <w:lang w:eastAsia="pl-PL"/>
+        </w:rPr>
+        <w:t>capaicty</w:t>
+      </w:r>
+      <w:proofErr w:type="spellEnd"/>
+      <w:r>
+        <w:rPr>
+          <w:lang w:eastAsia="pl-PL"/>
+        </w:rPr>
+        <w:t xml:space="preserve">, </w:t>
+      </w:r>
+      <w:proofErr w:type="spellStart"/>
+      <w:r>
+        <w:rPr>
+          <w:lang w:eastAsia="pl-PL"/>
+        </w:rPr>
+        <w:t>lower</w:t>
+      </w:r>
+      <w:proofErr w:type="spellEnd"/>
+      <w:r>
+        <w:rPr>
+          <w:lang w:eastAsia="pl-PL"/>
+        </w:rPr>
+        <w:t xml:space="preserve"> </w:t>
+      </w:r>
+      <w:proofErr w:type="spellStart"/>
+      <w:r>
+        <w:rPr>
+          <w:lang w:eastAsia="pl-PL"/>
+        </w:rPr>
+        <w:t>latency</w:t>
+      </w:r>
+      <w:proofErr w:type="spellEnd"/>
+      <w:r>
+        <w:rPr>
+          <w:lang w:eastAsia="pl-PL"/>
+        </w:rPr>
+        <w:t xml:space="preserve">, </w:t>
+      </w:r>
+      <w:proofErr w:type="spellStart"/>
+      <w:r>
+        <w:rPr>
+          <w:lang w:eastAsia="pl-PL"/>
+        </w:rPr>
+        <w:t>higher</w:t>
+      </w:r>
+      <w:proofErr w:type="spellEnd"/>
+      <w:r>
+        <w:rPr>
+          <w:lang w:eastAsia="pl-PL"/>
+        </w:rPr>
+        <w:t xml:space="preserve"> </w:t>
+      </w:r>
+      <w:proofErr w:type="spellStart"/>
+      <w:r>
+        <w:rPr>
+          <w:lang w:eastAsia="pl-PL"/>
+        </w:rPr>
+        <w:t>througput</w:t>
+      </w:r>
+      <w:proofErr w:type="spellEnd"/>
+      <w:r>
+        <w:rPr>
+          <w:lang w:eastAsia="pl-PL"/>
+        </w:rPr>
+        <w:t xml:space="preserve">.  </w:t>
+      </w:r>
+      <w:proofErr w:type="spellStart"/>
+      <w:r>
+        <w:rPr>
+          <w:lang w:eastAsia="pl-PL"/>
+        </w:rPr>
+        <w:t>Sa</w:t>
+      </w:r>
+      <w:proofErr w:type="spellEnd"/>
+      <w:r>
+        <w:rPr>
+          <w:lang w:eastAsia="pl-PL"/>
+        </w:rPr>
+        <w:t xml:space="preserve"> jednak typy </w:t>
+      </w:r>
+      <w:proofErr w:type="spellStart"/>
+      <w:r>
+        <w:rPr>
+          <w:lang w:eastAsia="pl-PL"/>
+        </w:rPr>
+        <w:t>podow</w:t>
+      </w:r>
+      <w:proofErr w:type="spellEnd"/>
+      <w:r>
+        <w:rPr>
+          <w:lang w:eastAsia="pl-PL"/>
+        </w:rPr>
+        <w:t xml:space="preserve"> które </w:t>
+      </w:r>
+      <w:r>
+        <w:rPr>
+          <w:lang w:eastAsia="pl-PL"/>
+        </w:rPr>
+        <w:lastRenderedPageBreak/>
+        <w:t xml:space="preserve">nie można zmienić po </w:t>
+      </w:r>
+      <w:proofErr w:type="spellStart"/>
+      <w:r>
+        <w:rPr>
+          <w:lang w:eastAsia="pl-PL"/>
+        </w:rPr>
+        <w:t>utowrzeniu</w:t>
+      </w:r>
+      <w:proofErr w:type="spellEnd"/>
+      <w:r>
+        <w:rPr>
+          <w:lang w:eastAsia="pl-PL"/>
+        </w:rPr>
+        <w:t xml:space="preserve"> indexu, co prawda można stworzyć kolekcje z nowym podtypem na podstawie już </w:t>
+      </w:r>
+      <w:proofErr w:type="spellStart"/>
+      <w:r>
+        <w:rPr>
+          <w:lang w:eastAsia="pl-PL"/>
+        </w:rPr>
+        <w:t>istneijacej</w:t>
+      </w:r>
+      <w:proofErr w:type="spellEnd"/>
+      <w:r>
+        <w:rPr>
+          <w:lang w:eastAsia="pl-PL"/>
+        </w:rPr>
+        <w:t xml:space="preserve"> kolekcji.</w:t>
+      </w:r>
+    </w:p>
+    <w:p>
+      <w:pPr>
+        <w:rPr>
+          <w:lang w:eastAsia="pl-PL"/>
+        </w:rPr>
+      </w:pPr>
+      <w:r>
+        <w:rPr>
+          <w:lang w:eastAsia="pl-PL"/>
+        </w:rPr>
+        <w:t xml:space="preserve">Pod </w:t>
+      </w:r>
+      <w:proofErr w:type="spellStart"/>
+      <w:r>
+        <w:rPr>
+          <w:lang w:eastAsia="pl-PL"/>
+        </w:rPr>
+        <w:t>type</w:t>
+      </w:r>
+      <w:proofErr w:type="spellEnd"/>
+      <w:r>
+        <w:rPr>
+          <w:lang w:eastAsia="pl-PL"/>
+        </w:rPr>
+        <w:t>:</w:t>
+      </w:r>
+      <w:r>
+        <w:rPr>
+          <w:lang w:eastAsia="pl-PL"/>
+        </w:rPr>
+        <w:br/>
+        <w:t xml:space="preserve">Starter plan-  można </w:t>
+      </w:r>
+      <w:proofErr w:type="spellStart"/>
+      <w:r>
+        <w:rPr>
+          <w:lang w:eastAsia="pl-PL"/>
+        </w:rPr>
+        <w:t>stowrzyc</w:t>
+      </w:r>
+      <w:proofErr w:type="spellEnd"/>
+      <w:r>
+        <w:rPr>
+          <w:lang w:eastAsia="pl-PL"/>
+        </w:rPr>
+        <w:t xml:space="preserve"> jeden pod z zasobami wspierającymi 100_000 </w:t>
+      </w:r>
+      <w:proofErr w:type="spellStart"/>
+      <w:r>
+        <w:rPr>
+          <w:lang w:eastAsia="pl-PL"/>
+        </w:rPr>
+        <w:t>wektorow</w:t>
+      </w:r>
+      <w:proofErr w:type="spellEnd"/>
+      <w:r>
+        <w:rPr>
+          <w:lang w:eastAsia="pl-PL"/>
+        </w:rPr>
+        <w:t xml:space="preserve"> z 1536 wymiarowym </w:t>
+      </w:r>
+      <w:proofErr w:type="spellStart"/>
+      <w:r>
+        <w:rPr>
+          <w:lang w:eastAsia="pl-PL"/>
+        </w:rPr>
+        <w:t>embeddingiem</w:t>
+      </w:r>
+      <w:proofErr w:type="spellEnd"/>
+      <w:r>
+        <w:rPr>
+          <w:lang w:eastAsia="pl-PL"/>
+        </w:rPr>
+        <w:t xml:space="preserve"> i metadanymi. </w:t>
+      </w:r>
+      <w:proofErr w:type="spellStart"/>
+      <w:r>
+        <w:rPr>
+          <w:lang w:eastAsia="pl-PL"/>
+        </w:rPr>
+        <w:t>Capacity</w:t>
+      </w:r>
+      <w:proofErr w:type="spellEnd"/>
+      <w:r>
+        <w:rPr>
+          <w:lang w:eastAsia="pl-PL"/>
+        </w:rPr>
+        <w:t xml:space="preserve"> jest </w:t>
+      </w:r>
+      <w:proofErr w:type="spellStart"/>
+      <w:r>
+        <w:rPr>
+          <w:lang w:eastAsia="pl-PL"/>
+        </w:rPr>
+        <w:t>propercjonalne</w:t>
+      </w:r>
+      <w:proofErr w:type="spellEnd"/>
+      <w:r>
+        <w:rPr>
+          <w:lang w:eastAsia="pl-PL"/>
+        </w:rPr>
+        <w:t xml:space="preserve"> dla innych </w:t>
+      </w:r>
+      <w:proofErr w:type="spellStart"/>
+      <w:r>
+        <w:rPr>
+          <w:lang w:eastAsia="pl-PL"/>
+        </w:rPr>
+        <w:t>wymiarow</w:t>
+      </w:r>
+      <w:proofErr w:type="spellEnd"/>
+      <w:r>
+        <w:rPr>
+          <w:lang w:eastAsia="pl-PL"/>
+        </w:rPr>
+        <w:t>.</w:t>
+      </w:r>
+      <w:r>
+        <w:rPr>
+          <w:lang w:eastAsia="pl-PL"/>
+        </w:rPr>
+        <w:br/>
+        <w:t xml:space="preserve">S1 pod – </w:t>
+      </w:r>
+      <w:proofErr w:type="spellStart"/>
+      <w:r>
+        <w:rPr>
+          <w:lang w:eastAsia="pl-PL"/>
+        </w:rPr>
+        <w:t>storage</w:t>
+      </w:r>
+      <w:proofErr w:type="spellEnd"/>
+      <w:r>
+        <w:rPr>
+          <w:lang w:eastAsia="pl-PL"/>
+        </w:rPr>
+        <w:t xml:space="preserve"> </w:t>
+      </w:r>
+      <w:proofErr w:type="spellStart"/>
+      <w:r>
+        <w:rPr>
+          <w:lang w:eastAsia="pl-PL"/>
+        </w:rPr>
+        <w:t>optmized</w:t>
+      </w:r>
+      <w:proofErr w:type="spellEnd"/>
+      <w:r>
+        <w:rPr>
+          <w:lang w:eastAsia="pl-PL"/>
+        </w:rPr>
+        <w:t xml:space="preserve"> pod który dostarczę duże </w:t>
+      </w:r>
+      <w:proofErr w:type="spellStart"/>
+      <w:r>
+        <w:rPr>
+          <w:lang w:eastAsia="pl-PL"/>
+        </w:rPr>
+        <w:t>capacity</w:t>
+      </w:r>
+      <w:proofErr w:type="spellEnd"/>
+      <w:r>
+        <w:rPr>
+          <w:lang w:eastAsia="pl-PL"/>
+        </w:rPr>
+        <w:t xml:space="preserve"> i </w:t>
+      </w:r>
+      <w:proofErr w:type="spellStart"/>
+      <w:r>
+        <w:rPr>
+          <w:lang w:eastAsia="pl-PL"/>
+        </w:rPr>
+        <w:t>lower</w:t>
+      </w:r>
+      <w:proofErr w:type="spellEnd"/>
+      <w:r>
+        <w:rPr>
+          <w:lang w:eastAsia="pl-PL"/>
+        </w:rPr>
+        <w:t xml:space="preserve">  </w:t>
+      </w:r>
+      <w:proofErr w:type="spellStart"/>
+      <w:r>
+        <w:rPr>
+          <w:lang w:eastAsia="pl-PL"/>
+        </w:rPr>
+        <w:t>costs</w:t>
+      </w:r>
+      <w:proofErr w:type="spellEnd"/>
+      <w:r>
+        <w:rPr>
+          <w:lang w:eastAsia="pl-PL"/>
+        </w:rPr>
+        <w:t xml:space="preserve">, przy czym ma </w:t>
+      </w:r>
+      <w:proofErr w:type="spellStart"/>
+      <w:r>
+        <w:rPr>
+          <w:lang w:eastAsia="pl-PL"/>
+        </w:rPr>
+        <w:t>highger</w:t>
+      </w:r>
+      <w:proofErr w:type="spellEnd"/>
+      <w:r>
+        <w:rPr>
+          <w:lang w:eastAsia="pl-PL"/>
+        </w:rPr>
+        <w:t xml:space="preserve"> </w:t>
+      </w:r>
+      <w:proofErr w:type="spellStart"/>
+      <w:r>
+        <w:rPr>
+          <w:lang w:eastAsia="pl-PL"/>
+        </w:rPr>
+        <w:t>query</w:t>
+      </w:r>
+      <w:proofErr w:type="spellEnd"/>
+      <w:r>
+        <w:rPr>
+          <w:lang w:eastAsia="pl-PL"/>
+        </w:rPr>
+        <w:t xml:space="preserve"> </w:t>
+      </w:r>
+      <w:proofErr w:type="spellStart"/>
+      <w:r>
+        <w:rPr>
+          <w:lang w:eastAsia="pl-PL"/>
+        </w:rPr>
+        <w:t>latencies</w:t>
+      </w:r>
+      <w:proofErr w:type="spellEnd"/>
+      <w:r>
+        <w:rPr>
+          <w:lang w:eastAsia="pl-PL"/>
+        </w:rPr>
+        <w:t xml:space="preserve"> niż pod P1. Dobry dla dużych </w:t>
+      </w:r>
+      <w:proofErr w:type="spellStart"/>
+      <w:r>
+        <w:rPr>
+          <w:lang w:eastAsia="pl-PL"/>
+        </w:rPr>
+        <w:t>indeksow</w:t>
+      </w:r>
+      <w:proofErr w:type="spellEnd"/>
+      <w:r>
+        <w:rPr>
+          <w:lang w:eastAsia="pl-PL"/>
+        </w:rPr>
+        <w:t xml:space="preserve"> z średnim dopuszczalnym czasem </w:t>
+      </w:r>
+      <w:proofErr w:type="spellStart"/>
+      <w:r>
+        <w:rPr>
+          <w:lang w:eastAsia="pl-PL"/>
+        </w:rPr>
+        <w:t>opoznienim</w:t>
+      </w:r>
+      <w:proofErr w:type="spellEnd"/>
+      <w:r>
+        <w:rPr>
+          <w:lang w:eastAsia="pl-PL"/>
+        </w:rPr>
+        <w:t xml:space="preserve">. </w:t>
+      </w:r>
+      <w:proofErr w:type="spellStart"/>
+      <w:r>
+        <w:rPr>
+          <w:lang w:eastAsia="pl-PL"/>
+        </w:rPr>
+        <w:t>Each</w:t>
+      </w:r>
+      <w:proofErr w:type="spellEnd"/>
+      <w:r>
+        <w:rPr>
+          <w:lang w:eastAsia="pl-PL"/>
+        </w:rPr>
+        <w:t xml:space="preserve"> S1 pod ma możliwość pojemność około 5M </w:t>
+      </w:r>
+      <w:proofErr w:type="spellStart"/>
+      <w:r>
+        <w:rPr>
+          <w:lang w:eastAsia="pl-PL"/>
+        </w:rPr>
+        <w:t>vectorow</w:t>
+      </w:r>
+      <w:proofErr w:type="spellEnd"/>
+      <w:r>
+        <w:rPr>
+          <w:lang w:eastAsia="pl-PL"/>
+        </w:rPr>
+        <w:t xml:space="preserve"> w 768 wymiarach.</w:t>
+      </w:r>
+      <w:r>
+        <w:rPr>
+          <w:lang w:eastAsia="pl-PL"/>
+        </w:rPr>
+        <w:br/>
+        <w:t>P1  - performance-</w:t>
+      </w:r>
+      <w:proofErr w:type="spellStart"/>
+      <w:r>
+        <w:rPr>
+          <w:lang w:eastAsia="pl-PL"/>
+        </w:rPr>
+        <w:t>opimized</w:t>
+      </w:r>
+      <w:proofErr w:type="spellEnd"/>
+      <w:r>
+        <w:rPr>
+          <w:lang w:eastAsia="pl-PL"/>
+        </w:rPr>
+        <w:t xml:space="preserve">, dostarcza niskiej opóźnienia dla </w:t>
+      </w:r>
+      <w:proofErr w:type="spellStart"/>
+      <w:r>
+        <w:rPr>
+          <w:lang w:eastAsia="pl-PL"/>
+        </w:rPr>
+        <w:t>query</w:t>
+      </w:r>
+      <w:proofErr w:type="spellEnd"/>
+      <w:r>
+        <w:rPr>
+          <w:lang w:eastAsia="pl-PL"/>
+        </w:rPr>
+        <w:t xml:space="preserve">, ale przechowuje mniej </w:t>
+      </w:r>
+      <w:proofErr w:type="spellStart"/>
+      <w:r>
+        <w:rPr>
+          <w:lang w:eastAsia="pl-PL"/>
+        </w:rPr>
+        <w:t>wektorow</w:t>
+      </w:r>
+      <w:proofErr w:type="spellEnd"/>
+      <w:r>
+        <w:rPr>
+          <w:lang w:eastAsia="pl-PL"/>
+        </w:rPr>
+        <w:t xml:space="preserve"> niż S1 pod. </w:t>
+      </w:r>
+      <w:proofErr w:type="spellStart"/>
+      <w:r>
+        <w:rPr>
+          <w:lang w:eastAsia="pl-PL"/>
+        </w:rPr>
+        <w:t>Dobyr</w:t>
+      </w:r>
+      <w:proofErr w:type="spellEnd"/>
+      <w:r>
+        <w:rPr>
+          <w:lang w:eastAsia="pl-PL"/>
+        </w:rPr>
+        <w:t xml:space="preserve"> dla </w:t>
+      </w:r>
+      <w:proofErr w:type="spellStart"/>
+      <w:r>
+        <w:rPr>
+          <w:lang w:eastAsia="pl-PL"/>
+        </w:rPr>
+        <w:t>appaek</w:t>
+      </w:r>
+      <w:proofErr w:type="spellEnd"/>
+      <w:r>
+        <w:rPr>
+          <w:lang w:eastAsia="pl-PL"/>
+        </w:rPr>
+        <w:t xml:space="preserve"> wymagających </w:t>
+      </w:r>
+      <w:proofErr w:type="spellStart"/>
+      <w:r>
+        <w:rPr>
+          <w:lang w:eastAsia="pl-PL"/>
+        </w:rPr>
+        <w:t>latency</w:t>
+      </w:r>
+      <w:proofErr w:type="spellEnd"/>
+      <w:r>
+        <w:rPr>
+          <w:lang w:eastAsia="pl-PL"/>
+        </w:rPr>
+        <w:t xml:space="preserve"> mniejszego niż 100ms. Każdy P1 ma możliwość pojemności około 1M </w:t>
+      </w:r>
+      <w:proofErr w:type="spellStart"/>
+      <w:r>
+        <w:rPr>
+          <w:lang w:eastAsia="pl-PL"/>
+        </w:rPr>
+        <w:t>wektorow</w:t>
+      </w:r>
+      <w:proofErr w:type="spellEnd"/>
+      <w:r>
+        <w:rPr>
+          <w:lang w:eastAsia="pl-PL"/>
+        </w:rPr>
+        <w:t xml:space="preserve"> z 768 wymiarach</w:t>
+      </w:r>
+      <w:r>
+        <w:rPr>
+          <w:lang w:eastAsia="pl-PL"/>
+        </w:rPr>
+        <w:br/>
+        <w:t xml:space="preserve">P2 pod -posiada lepszy </w:t>
+      </w:r>
+      <w:proofErr w:type="spellStart"/>
+      <w:r>
+        <w:rPr>
+          <w:lang w:eastAsia="pl-PL"/>
+        </w:rPr>
+        <w:t>throughput</w:t>
+      </w:r>
+      <w:proofErr w:type="spellEnd"/>
+      <w:r>
+        <w:rPr>
+          <w:lang w:eastAsia="pl-PL"/>
+        </w:rPr>
+        <w:t xml:space="preserve"> z niska </w:t>
+      </w:r>
+      <w:proofErr w:type="spellStart"/>
+      <w:r>
+        <w:rPr>
+          <w:lang w:eastAsia="pl-PL"/>
+        </w:rPr>
+        <w:t>latency</w:t>
+      </w:r>
+      <w:proofErr w:type="spellEnd"/>
+      <w:r>
+        <w:rPr>
+          <w:lang w:eastAsia="pl-PL"/>
+        </w:rPr>
+        <w:t xml:space="preserve">.  Dla </w:t>
+      </w:r>
+      <w:proofErr w:type="spellStart"/>
+      <w:r>
+        <w:rPr>
+          <w:lang w:eastAsia="pl-PL"/>
+        </w:rPr>
+        <w:t>wektorow</w:t>
+      </w:r>
+      <w:proofErr w:type="spellEnd"/>
+      <w:r>
+        <w:rPr>
+          <w:lang w:eastAsia="pl-PL"/>
+        </w:rPr>
+        <w:t xml:space="preserve"> o wymiarach mniejszych niż 128, p2 </w:t>
+      </w:r>
+      <w:proofErr w:type="spellStart"/>
+      <w:r>
+        <w:rPr>
+          <w:lang w:eastAsia="pl-PL"/>
+        </w:rPr>
+        <w:t>oblsuguej</w:t>
+      </w:r>
+      <w:proofErr w:type="spellEnd"/>
+      <w:r>
+        <w:rPr>
+          <w:lang w:eastAsia="pl-PL"/>
+        </w:rPr>
+        <w:t xml:space="preserve"> 200 QPS na replikę i zwraca zapytania w mniej niż 10 ms. Ma lepszą przepustowość niż s1 i p1. Każdy P2 ma dość </w:t>
+      </w:r>
+      <w:proofErr w:type="spellStart"/>
+      <w:r>
+        <w:rPr>
+          <w:lang w:eastAsia="pl-PL"/>
+        </w:rPr>
+        <w:t>zasboow</w:t>
+      </w:r>
+      <w:proofErr w:type="spellEnd"/>
+      <w:r>
+        <w:rPr>
+          <w:lang w:eastAsia="pl-PL"/>
+        </w:rPr>
+        <w:t xml:space="preserve"> by </w:t>
+      </w:r>
+      <w:proofErr w:type="spellStart"/>
+      <w:r>
+        <w:rPr>
+          <w:lang w:eastAsia="pl-PL"/>
+        </w:rPr>
+        <w:t>pomiesic</w:t>
+      </w:r>
+      <w:proofErr w:type="spellEnd"/>
+      <w:r>
+        <w:rPr>
+          <w:lang w:eastAsia="pl-PL"/>
+        </w:rPr>
+        <w:t xml:space="preserve"> około 1M </w:t>
+      </w:r>
+      <w:proofErr w:type="spellStart"/>
+      <w:r>
+        <w:rPr>
+          <w:lang w:eastAsia="pl-PL"/>
+        </w:rPr>
+        <w:t>vectorow</w:t>
+      </w:r>
+      <w:proofErr w:type="spellEnd"/>
+      <w:r>
+        <w:rPr>
+          <w:lang w:eastAsia="pl-PL"/>
+        </w:rPr>
+        <w:t xml:space="preserve"> z 768 wymiarami.</w:t>
+      </w:r>
+    </w:p>
+    <w:p>
+      <w:pPr>
+        <w:pStyle w:val="Nagwek1"/>
+      </w:pPr>
+      <w:r>
+        <w:t xml:space="preserve">Operacje na </w:t>
+      </w:r>
+      <w:proofErr w:type="spellStart"/>
+      <w:r>
+        <w:t>Vectorowej</w:t>
+      </w:r>
+      <w:proofErr w:type="spellEnd"/>
+      <w:r>
+        <w:t xml:space="preserve"> DB</w:t>
+      </w:r>
+    </w:p>
+    <w:p>
+      <w:proofErr w:type="spellStart"/>
+      <w:r>
+        <w:t>Create</w:t>
+      </w:r>
+      <w:proofErr w:type="spellEnd"/>
+      <w:r>
+        <w:t xml:space="preserve"> -&gt; </w:t>
+      </w:r>
+      <w:proofErr w:type="spellStart"/>
+      <w:r>
+        <w:t>wstawanienie</w:t>
+      </w:r>
+      <w:proofErr w:type="spellEnd"/>
+      <w:r>
+        <w:t xml:space="preserve"> nowego wektora, np. </w:t>
+      </w:r>
+      <w:proofErr w:type="spellStart"/>
+      <w:r>
+        <w:t>embedding</w:t>
+      </w:r>
+      <w:proofErr w:type="spellEnd"/>
+      <w:r>
+        <w:t xml:space="preserve"> </w:t>
+      </w:r>
+      <w:proofErr w:type="spellStart"/>
+      <w:r>
+        <w:t>new</w:t>
+      </w:r>
+      <w:proofErr w:type="spellEnd"/>
+      <w:r>
+        <w:t xml:space="preserve"> </w:t>
+      </w:r>
+      <w:proofErr w:type="spellStart"/>
+      <w:r>
+        <w:t>img</w:t>
+      </w:r>
+      <w:proofErr w:type="spellEnd"/>
+      <w:r>
+        <w:t xml:space="preserve"> do wartości </w:t>
+      </w:r>
+      <w:proofErr w:type="spellStart"/>
+      <w:r>
+        <w:t>wetkora</w:t>
+      </w:r>
+      <w:proofErr w:type="spellEnd"/>
+      <w:r>
+        <w:t xml:space="preserve">, i </w:t>
+      </w:r>
+      <w:proofErr w:type="spellStart"/>
+      <w:r>
+        <w:t>wstawaienie</w:t>
+      </w:r>
+      <w:proofErr w:type="spellEnd"/>
+      <w:r>
+        <w:t xml:space="preserve"> </w:t>
+      </w:r>
+      <w:proofErr w:type="spellStart"/>
+      <w:r>
+        <w:t>wetkora</w:t>
+      </w:r>
+      <w:proofErr w:type="spellEnd"/>
+      <w:r>
+        <w:t xml:space="preserve"> do </w:t>
+      </w:r>
+      <w:proofErr w:type="spellStart"/>
+      <w:r>
+        <w:t>db</w:t>
+      </w:r>
+      <w:proofErr w:type="spellEnd"/>
+      <w:r>
+        <w:t>.</w:t>
+      </w:r>
+    </w:p>
+    <w:p>
+      <w:r>
+        <w:t>Read -&gt; poszukiwania podobnych obrazów (</w:t>
+      </w:r>
+      <w:proofErr w:type="spellStart"/>
+      <w:r>
+        <w:t>google</w:t>
+      </w:r>
+      <w:proofErr w:type="spellEnd"/>
+      <w:r>
+        <w:t xml:space="preserve"> </w:t>
+      </w:r>
+      <w:proofErr w:type="spellStart"/>
+      <w:r>
+        <w:t>lens</w:t>
+      </w:r>
+      <w:proofErr w:type="spellEnd"/>
+      <w:r>
+        <w:t>)</w:t>
+      </w:r>
+    </w:p>
+    <w:p>
+      <w:r>
+        <w:t xml:space="preserve">Update – </w:t>
+      </w:r>
+      <w:proofErr w:type="spellStart"/>
+      <w:r>
+        <w:t>updating</w:t>
+      </w:r>
+      <w:proofErr w:type="spellEnd"/>
+      <w:r>
+        <w:t xml:space="preserve"> tekstowy </w:t>
+      </w:r>
+      <w:proofErr w:type="spellStart"/>
+      <w:r>
+        <w:t>document</w:t>
+      </w:r>
+      <w:proofErr w:type="spellEnd"/>
+      <w:r>
+        <w:t xml:space="preserve"> wektory z </w:t>
+      </w:r>
+      <w:proofErr w:type="spellStart"/>
+      <w:r>
+        <w:t>wieksza</w:t>
+      </w:r>
+      <w:proofErr w:type="spellEnd"/>
+      <w:r>
+        <w:t xml:space="preserve"> </w:t>
+      </w:r>
+      <w:proofErr w:type="spellStart"/>
+      <w:r>
+        <w:t>iloscia</w:t>
+      </w:r>
+      <w:proofErr w:type="spellEnd"/>
+      <w:r>
+        <w:t xml:space="preserve"> </w:t>
+      </w:r>
+      <w:proofErr w:type="spellStart"/>
+      <w:r>
+        <w:t>contentu</w:t>
+      </w:r>
+      <w:proofErr w:type="spellEnd"/>
+      <w:r>
+        <w:t xml:space="preserve">, na podstawie tego co </w:t>
+      </w:r>
+      <w:proofErr w:type="spellStart"/>
+      <w:r>
+        <w:t>wyciagnał</w:t>
+      </w:r>
+      <w:proofErr w:type="spellEnd"/>
+      <w:r>
+        <w:t xml:space="preserve">  z kontekstu </w:t>
+      </w:r>
+      <w:proofErr w:type="spellStart"/>
+      <w:r>
+        <w:t>reada</w:t>
+      </w:r>
+      <w:proofErr w:type="spellEnd"/>
+      <w:r>
+        <w:t>.</w:t>
+      </w:r>
+    </w:p>
+    <w:p>
+      <w:proofErr w:type="spellStart"/>
+      <w:r>
+        <w:t>Deletee</w:t>
+      </w:r>
+      <w:proofErr w:type="spellEnd"/>
+      <w:r>
+        <w:t xml:space="preserve"> – wyszukanie w </w:t>
+      </w:r>
+      <w:proofErr w:type="spellStart"/>
+      <w:r>
+        <w:t>kotenkscie</w:t>
+      </w:r>
+      <w:proofErr w:type="spellEnd"/>
+      <w:r>
+        <w:t xml:space="preserve"> </w:t>
+      </w:r>
+      <w:proofErr w:type="spellStart"/>
+      <w:r>
+        <w:t>oepracji</w:t>
+      </w:r>
+      <w:proofErr w:type="spellEnd"/>
+      <w:r>
+        <w:t xml:space="preserve"> </w:t>
+      </w:r>
+      <w:proofErr w:type="spellStart"/>
+      <w:r>
+        <w:t>read</w:t>
+      </w:r>
+      <w:proofErr w:type="spellEnd"/>
+      <w:r>
+        <w:t xml:space="preserve"> podobnych np. image </w:t>
+      </w:r>
+      <w:proofErr w:type="spellStart"/>
+      <w:r>
+        <w:t>vectorow</w:t>
+      </w:r>
+      <w:proofErr w:type="spellEnd"/>
+      <w:r>
+        <w:t xml:space="preserve"> do zadanego i usuniecie ich.</w:t>
+      </w:r>
+    </w:p>
+    <w:p>
+      <w:pPr>
+        <w:pStyle w:val="Nagwek1"/>
+        <w:rPr>
+          <w:lang w:val="en-US"/>
+        </w:rPr>
+      </w:pPr>
+      <w:r>
+        <w:rPr>
+          <w:lang w:val="en-US"/>
+        </w:rPr>
+        <w:t>Index, collection, vector partit</w:t>
+      </w:r>
+      <w:r>
+        <w:rPr>
+          <w:lang w:val="en-US"/>
+        </w:rPr>
+        <w:t>ioning, metrics</w:t>
+      </w:r>
+    </w:p>
+    <w:p>
+      <w:r>
+        <w:rPr>
+          <w:lang w:val="en-US"/>
+        </w:rPr>
+        <w:t xml:space="preserve">Index – to </w:t>
+      </w:r>
+      <w:proofErr w:type="spellStart"/>
+      <w:r>
+        <w:rPr>
+          <w:lang w:val="en-US"/>
+        </w:rPr>
+        <w:t>nazwa</w:t>
+      </w:r>
+      <w:proofErr w:type="spellEnd"/>
+      <w:r>
+        <w:rPr>
+          <w:lang w:val="en-US"/>
+        </w:rPr>
+        <w:t xml:space="preserve"> </w:t>
+      </w:r>
+      <w:proofErr w:type="spellStart"/>
+      <w:r>
+        <w:rPr>
+          <w:lang w:val="en-US"/>
+        </w:rPr>
+        <w:t>kolekcji</w:t>
+      </w:r>
+      <w:proofErr w:type="spellEnd"/>
+      <w:r>
+        <w:rPr>
+          <w:lang w:val="en-US"/>
+        </w:rPr>
+        <w:t xml:space="preserve"> </w:t>
+      </w:r>
+      <w:proofErr w:type="spellStart"/>
+      <w:r>
+        <w:rPr>
+          <w:lang w:val="en-US"/>
+        </w:rPr>
+        <w:t>vectorow</w:t>
+      </w:r>
+      <w:proofErr w:type="spellEnd"/>
+      <w:r>
+        <w:rPr>
+          <w:lang w:val="en-US"/>
+        </w:rPr>
+        <w:t xml:space="preserve">. </w:t>
+      </w:r>
+      <w:proofErr w:type="spellStart"/>
+      <w:r>
+        <w:t>Vector</w:t>
+      </w:r>
+      <w:proofErr w:type="spellEnd"/>
+      <w:r>
+        <w:t xml:space="preserve"> może mieć kilka </w:t>
+      </w:r>
+      <w:proofErr w:type="spellStart"/>
+      <w:r>
+        <w:t>wymairow</w:t>
+      </w:r>
+      <w:proofErr w:type="spellEnd"/>
+      <w:r>
+        <w:t xml:space="preserve"> w swojej przestrzeni. Ja </w:t>
+      </w:r>
+      <w:proofErr w:type="spellStart"/>
+      <w:r>
+        <w:t>torouzmiem</w:t>
+      </w:r>
+      <w:proofErr w:type="spellEnd"/>
+      <w:r>
+        <w:t xml:space="preserve"> tak ze jak wektor jest 3 wymiarowy to posiada 3 </w:t>
+      </w:r>
+      <w:proofErr w:type="spellStart"/>
+      <w:r>
+        <w:t>wartosciktore</w:t>
+      </w:r>
+      <w:proofErr w:type="spellEnd"/>
+      <w:r>
+        <w:t xml:space="preserve"> go charakteryzują. Collection – to statyczna kopia </w:t>
+      </w:r>
+      <w:proofErr w:type="spellStart"/>
+      <w:r>
+        <w:t>indkesu</w:t>
+      </w:r>
+      <w:proofErr w:type="spellEnd"/>
+      <w:r>
+        <w:t xml:space="preserve">, nie </w:t>
+      </w:r>
+      <w:proofErr w:type="spellStart"/>
+      <w:r>
+        <w:t>queryowalna</w:t>
+      </w:r>
+      <w:proofErr w:type="spellEnd"/>
+      <w:r>
+        <w:t xml:space="preserve">, </w:t>
+      </w:r>
+      <w:proofErr w:type="spellStart"/>
+      <w:r>
+        <w:t>uzyteczna</w:t>
+      </w:r>
+      <w:proofErr w:type="spellEnd"/>
+      <w:r>
+        <w:t xml:space="preserve"> do backupu indeksów</w:t>
+      </w:r>
+    </w:p>
+    <w:p>
+      <w:proofErr w:type="spellStart"/>
+      <w:r>
+        <w:t>Vector</w:t>
+      </w:r>
+      <w:proofErr w:type="spellEnd"/>
+      <w:r>
+        <w:t xml:space="preserve"> </w:t>
+      </w:r>
+      <w:proofErr w:type="spellStart"/>
+      <w:r>
+        <w:t>partitioning</w:t>
+      </w:r>
+      <w:proofErr w:type="spellEnd"/>
+      <w:r>
+        <w:t xml:space="preserve"> – partycje </w:t>
+      </w:r>
+      <w:proofErr w:type="spellStart"/>
+      <w:r>
+        <w:t>bd</w:t>
+      </w:r>
+      <w:proofErr w:type="spellEnd"/>
+      <w:r>
+        <w:t xml:space="preserve"> utrzymywane w innych przestrzenia</w:t>
+      </w:r>
+      <w:r>
+        <w:t>ch dyskowych,</w:t>
+      </w:r>
+      <w:r>
+        <w:t xml:space="preserve"> daje </w:t>
+      </w:r>
+      <w:proofErr w:type="spellStart"/>
+      <w:r>
+        <w:t>scailability</w:t>
+      </w:r>
+      <w:proofErr w:type="spellEnd"/>
+      <w:r>
+        <w:t xml:space="preserve">, </w:t>
+      </w:r>
+      <w:proofErr w:type="spellStart"/>
+      <w:r>
+        <w:t>speed</w:t>
+      </w:r>
+      <w:proofErr w:type="spellEnd"/>
+      <w:r>
+        <w:t xml:space="preserve">, </w:t>
+      </w:r>
+      <w:proofErr w:type="spellStart"/>
+      <w:r>
+        <w:t>load</w:t>
+      </w:r>
+      <w:proofErr w:type="spellEnd"/>
+      <w:r>
+        <w:t xml:space="preserve"> </w:t>
+      </w:r>
+      <w:proofErr w:type="spellStart"/>
+      <w:r>
+        <w:t>balancing</w:t>
+      </w:r>
+      <w:proofErr w:type="spellEnd"/>
+      <w:r>
+        <w:t xml:space="preserve">, </w:t>
+      </w:r>
+      <w:proofErr w:type="spellStart"/>
+      <w:r>
+        <w:t>fault</w:t>
+      </w:r>
+      <w:proofErr w:type="spellEnd"/>
+      <w:r>
+        <w:t xml:space="preserve"> </w:t>
+      </w:r>
+      <w:proofErr w:type="spellStart"/>
+      <w:r>
+        <w:t>tolerance</w:t>
+      </w:r>
+      <w:proofErr w:type="spellEnd"/>
+      <w:r>
+        <w:t xml:space="preserve">. </w:t>
+      </w:r>
+      <w:proofErr w:type="spellStart"/>
+      <w:r>
+        <w:t>Tworzac</w:t>
+      </w:r>
+      <w:proofErr w:type="spellEnd"/>
+      <w:r>
+        <w:t xml:space="preserve"> partycje można poprzez </w:t>
+      </w:r>
+      <w:proofErr w:type="spellStart"/>
+      <w:r>
+        <w:t>namespace</w:t>
+      </w:r>
+      <w:proofErr w:type="spellEnd"/>
+      <w:r>
+        <w:t xml:space="preserve">, </w:t>
+      </w:r>
+      <w:proofErr w:type="spellStart"/>
+      <w:r>
+        <w:t>separate</w:t>
+      </w:r>
+      <w:proofErr w:type="spellEnd"/>
+      <w:r>
+        <w:t xml:space="preserve"> index, </w:t>
+      </w:r>
+      <w:proofErr w:type="spellStart"/>
+      <w:r>
+        <w:t>metadata</w:t>
+      </w:r>
+      <w:proofErr w:type="spellEnd"/>
+      <w:r>
+        <w:t>.</w:t>
+      </w:r>
+    </w:p>
+    <w:p>
+      <w:r>
+        <w:lastRenderedPageBreak/>
+        <w:drawing>
+          <wp:inline distT="0" distB="0" distL="0" distR="0" wp14:anchorId="47D27391" wp14:editId="5E15090C">
+            <wp:extent cx="5760720" cy="3232150"/>
+            <wp:effectExtent l="0" t="0" r="0" b="6350"/>
+            <wp:docPr id="980812919" name="Obraz 1" descr="Obraz zawierający tekst, diagram, zrzut ekranu, design&#10;&#10;Opis wygenerowany automatycznie"/>
+            <wp:cNvGraphicFramePr>
+              <a:graphicFrameLocks xmlns:a="http://schemas.openxmlformats.org/drawingml/2006/main" noChangeAspect="1"/>
+            </wp:cNvGraphicFramePr>
+            <a:graphic xmlns:a="http://schemas.openxmlformats.org/drawingml/2006/main">
+              <a:graphicData uri="http://schemas.openxmlformats.org/drawingml/2006/picture">
+                <pic:pic xmlns:pic="http://schemas.openxmlformats.org/drawingml/2006/picture">
+                  <pic:nvPicPr>
+                    <pic:cNvPr id="980812919" name="Obraz 1" descr="Obraz zawierający tekst, diagram, zrzut ekranu, design&#10;&#10;Opis wygenerowany automatycznie"/>
+                    <pic:cNvPicPr/>
+                  </pic:nvPicPr>
+                  <pic:blipFill>
+                    <a:blip r:embed="rId9"/>
+                    <a:stretch>
+                      <a:fillRect/>
+                    </a:stretch>
+                  </pic:blipFill>
+                  <pic:spPr>
+                    <a:xfrm>
+                      <a:off x="0" y="0"/>
+                      <a:ext cx="5760720" cy="3232150"/>
+                    </a:xfrm>
+                    <a:prstGeom prst="rect">
+                      <a:avLst/>
+                    </a:prstGeom>
+                  </pic:spPr>
+                </pic:pic>
+              </a:graphicData>
+            </a:graphic>
+          </wp:inline>
+        </w:drawing>
+      </w:r>
+    </w:p>
+    <w:p>
+      <w:r>
+        <w:lastRenderedPageBreak/>
+        <w:drawing>
+          <wp:inline distT="0" distB="0" distL="0" distR="0" wp14:anchorId="04907129" wp14:editId="625617BA">
+            <wp:extent cx="5760720" cy="3563620"/>
+            <wp:effectExtent l="0" t="0" r="0" b="0"/>
+            <wp:docPr id="1247219777" name="Obraz 1" descr="Obraz zawierający tekst, diagram, zrzut ekranu, design&#10;&#10;Opis wygenerowany automatycznie"/>
+            <wp:cNvGraphicFramePr>
+              <a:graphicFrameLocks xmlns:a="http://schemas.openxmlformats.org/drawingml/2006/main" noChangeAspect="1"/>
+            </wp:cNvGraphicFramePr>
+            <a:graphic xmlns:a="http://schemas.openxmlformats.org/drawingml/2006/main">
+              <a:graphicData uri="http://schemas.openxmlformats.org/drawingml/2006/picture">
+                <pic:pic xmlns:pic="http://schemas.openxmlformats.org/drawingml/2006/picture">
+                  <pic:nvPicPr>
+                    <pic:cNvPr id="1247219777" name="Obraz 1" descr="Obraz zawierający tekst, diagram, zrzut ekranu, design&#10;&#10;Opis wygenerowany automatycznie"/>
+                    <pic:cNvPicPr/>
+                  </pic:nvPicPr>
+                  <pic:blipFill>
+                    <a:blip r:embed="rId10"/>
+                    <a:stretch>
+                      <a:fillRect/>
+                    </a:stretch>
+                  </pic:blipFill>
+                  <pic:spPr>
+                    <a:xfrm>
+                      <a:off x="0" y="0"/>
+                      <a:ext cx="5760720" cy="3563620"/>
+                    </a:xfrm>
+                    <a:prstGeom prst="rect">
+                      <a:avLst/>
+                    </a:prstGeom>
+                  </pic:spPr>
+                </pic:pic>
+              </a:graphicData>
+            </a:graphic>
+          </wp:inline>
+        </w:drawing>
+      </w:r>
+      <w:r>
+        <w:drawing>
+          <wp:inline distT="0" distB="0" distL="0" distR="0" wp14:anchorId="3A17E50A" wp14:editId="37F8992A">
+            <wp:extent cx="5760720" cy="3187700"/>
+            <wp:effectExtent l="0" t="0" r="0" b="0"/>
+            <wp:docPr id="832730643" name="Obraz 1" descr="Obraz zawierający tekst, diagram, zrzut ekranu, linia&#10;&#10;Opis wygenerowany automatycznie"/>
+            <wp:cNvGraphicFramePr>
+              <a:graphicFrameLocks xmlns:a="http://schemas.openxmlformats.org/drawingml/2006/main" noChangeAspect="1"/>
+            </wp:cNvGraphicFramePr>
+            <a:graphic xmlns:a="http://schemas.openxmlformats.org/drawingml/2006/main">
+              <a:graphicData uri="http://schemas.openxmlformats.org/drawingml/2006/picture">
+                <pic:pic xmlns:pic="http://schemas.openxmlformats.org/drawingml/2006/picture">
+                  <pic:nvPicPr>
+                    <pic:cNvPr id="832730643" name="Obraz 1" descr="Obraz zawierający tekst, diagram, zrzut ekranu, linia&#10;&#10;Opis wygenerowany automatycznie"/>
+                    <pic:cNvPicPr/>
+                  </pic:nvPicPr>
+                  <pic:blipFill>
+                    <a:blip r:embed="rId11"/>
+                    <a:stretch>
+                      <a:fillRect/>
+                    </a:stretch>
+                  </pic:blipFill>
+                  <pic:spPr>
+                    <a:xfrm>
+                      <a:off x="0" y="0"/>
+                      <a:ext cx="5760720" cy="3187700"/>
+                    </a:xfrm>
+                    <a:prstGeom prst="rect">
+                      <a:avLst/>
+                    </a:prstGeom>
+                  </pic:spPr>
+                </pic:pic>
+              </a:graphicData>
+            </a:graphic>
+          </wp:inline>
+        </w:drawing>
+      </w:r>
+    </w:p>
+    <w:p>
+      <w:proofErr w:type="spellStart"/>
+      <w:r>
+        <w:t>Namespace</w:t>
+      </w:r>
+      <w:proofErr w:type="spellEnd"/>
+      <w:r>
+        <w:t xml:space="preserve"> – index może mieć 1 lub więcej </w:t>
+      </w:r>
+      <w:proofErr w:type="spellStart"/>
+      <w:r>
+        <w:t>nemsapce</w:t>
+      </w:r>
+      <w:proofErr w:type="spellEnd"/>
+      <w:r>
+        <w:t xml:space="preserve">, każdy </w:t>
+      </w:r>
+      <w:proofErr w:type="spellStart"/>
+      <w:r>
+        <w:t>namespace</w:t>
+      </w:r>
+      <w:proofErr w:type="spellEnd"/>
+      <w:r>
+        <w:t xml:space="preserve"> musi mieć unikatowa </w:t>
+      </w:r>
+      <w:proofErr w:type="spellStart"/>
+      <w:r>
+        <w:t>nazwe</w:t>
+      </w:r>
+      <w:proofErr w:type="spellEnd"/>
+      <w:r>
+        <w:t xml:space="preserve"> w indexie, każdy wektor może być przypisany tylko do jednego </w:t>
+      </w:r>
+      <w:proofErr w:type="spellStart"/>
+      <w:r>
+        <w:t>namespacea</w:t>
+      </w:r>
+      <w:proofErr w:type="spellEnd"/>
+      <w:r>
+        <w:t xml:space="preserve">, </w:t>
+      </w:r>
+      <w:proofErr w:type="spellStart"/>
+      <w:r>
+        <w:t>domyslna</w:t>
+      </w:r>
+      <w:proofErr w:type="spellEnd"/>
+      <w:r>
+        <w:t xml:space="preserve"> nazwa w </w:t>
+      </w:r>
+      <w:proofErr w:type="spellStart"/>
+      <w:r>
+        <w:t>pineconie</w:t>
+      </w:r>
+      <w:proofErr w:type="spellEnd"/>
+      <w:r>
+        <w:t xml:space="preserve"> dla indeksu to  „”.</w:t>
+      </w:r>
+    </w:p>
+    <w:p>
+      <w:proofErr w:type="spellStart"/>
+      <w:r>
+        <w:t>Metrics</w:t>
+      </w:r>
+      <w:proofErr w:type="spellEnd"/>
+      <w:r>
+        <w:t xml:space="preserve"> – sposób kalkulacji miedzy </w:t>
+      </w:r>
+      <w:proofErr w:type="spellStart"/>
+      <w:r>
+        <w:t>vectorami</w:t>
+      </w:r>
+      <w:proofErr w:type="spellEnd"/>
+    </w:p>
+    <w:p>
+      <w:r>
+        <w:lastRenderedPageBreak/>
+        <w:drawing>
+          <wp:inline distT="0" distB="0" distL="0" distR="0" wp14:anchorId="1EB381DA" wp14:editId="3157DB16">
+            <wp:extent cx="5760720" cy="2720340"/>
+            <wp:effectExtent l="0" t="0" r="0" b="3810"/>
+            <wp:docPr id="452795895" name="Obraz 1" descr="Obraz zawierający linia, tekst, diagram, Czcionka&#10;&#10;Opis wygenerowany automatycznie"/>
+            <wp:cNvGraphicFramePr>
+              <a:graphicFrameLocks xmlns:a="http://schemas.openxmlformats.org/drawingml/2006/main" noChangeAspect="1"/>
+            </wp:cNvGraphicFramePr>
+            <a:graphic xmlns:a="http://schemas.openxmlformats.org/drawingml/2006/main">
+              <a:graphicData uri="http://schemas.openxmlformats.org/drawingml/2006/picture">
+                <pic:pic xmlns:pic="http://schemas.openxmlformats.org/drawingml/2006/picture">
+                  <pic:nvPicPr>
+                    <pic:cNvPr id="452795895" name="Obraz 1" descr="Obraz zawierający linia, tekst, diagram, Czcionka&#10;&#10;Opis wygenerowany automatycznie"/>
+                    <pic:cNvPicPr/>
+                  </pic:nvPicPr>
+                  <pic:blipFill>
+                    <a:blip r:embed="rId12"/>
+                    <a:stretch>
+                      <a:fillRect/>
+                    </a:stretch>
+                  </pic:blipFill>
+                  <pic:spPr>
+                    <a:xfrm>
+                      <a:off x="0" y="0"/>
+                      <a:ext cx="5760720" cy="2720340"/>
+                    </a:xfrm>
+                    <a:prstGeom prst="rect">
+                      <a:avLst/>
+                    </a:prstGeom>
+                  </pic:spPr>
+                </pic:pic>
+              </a:graphicData>
+            </a:graphic>
+          </wp:inline>
+        </w:drawing>
+      </w:r>
+    </w:p>
     <w:sectPr>
       <w:pgSz w:w="11906" w:h="16838"/>
       <w:pgMar w:top="1417" w:right="1417" w:bottom="1417" w:left="1417" w:header="708" w:footer="708" w:gutter="0"/>
@@ -1487,6 +3149,27 @@
     <w:name w:val="Normal"/>
     <w:qFormat/>
   </w:style>
+  <w:style w:type="paragraph" w:styleId="Nagwek1">
+    <w:name w:val="heading 1"/>
+    <w:basedOn w:val="Normalny"/>
+    <w:next w:val="Normalny"/>
+    <w:link w:val="Nagwek1Znak"/>
+    <w:uiPriority w:val="9"/>
+    <w:qFormat/>
+    <w:rsid w:val="00C237FC"/>
+    <w:pPr>
+      <w:keepNext/>
+      <w:keepLines/>
+      <w:spacing w:before="240" w:after="0"/>
+      <w:outlineLvl w:val="0"/>
+    </w:pPr>
+    <w:rPr>
+      <w:rFonts w:asciiTheme="majorHAnsi" w:eastAsiaTheme="majorEastAsia" w:hAnsiTheme="majorHAnsi" w:cstheme="majorBidi"/>
+      <w:color w:val="2F5496" w:themeColor="accent1" w:themeShade="BF"/>
+      <w:sz w:val="32"/>
+      <w:szCs w:val="32"/>
+    </w:rPr>
+  </w:style>
   <w:style w:type="character" w:default="1" w:styleId="Domylnaczcionkaakapitu">
     <w:name w:val="Default Paragraph Font"/>
     <w:uiPriority w:val="1"/>
@@ -1630,6 +3313,19 @@
       <w:szCs w:val="16"/>
       <w:lang w:eastAsia="pl-PL"/>
       <w14:ligatures w14:val="none"/>
+    </w:rPr>
+  </w:style>
+  <w:style w:type="character" w:customStyle="1" w:styleId="Nagwek1Znak">
+    <w:name w:val="Nagłówek 1 Znak"/>
+    <w:basedOn w:val="Domylnaczcionkaakapitu"/>
+    <w:link w:val="Nagwek1"/>
+    <w:uiPriority w:val="9"/>
+    <w:rsid w:val="00C237FC"/>
+    <w:rPr>
+      <w:rFonts w:asciiTheme="majorHAnsi" w:eastAsiaTheme="majorEastAsia" w:hAnsiTheme="majorHAnsi" w:cstheme="majorBidi"/>
+      <w:color w:val="2F5496" w:themeColor="accent1" w:themeShade="BF"/>
+      <w:sz w:val="32"/>
+      <w:szCs w:val="32"/>
     </w:rPr>
   </w:style>
 </w:styles>
@@ -1928,4 +3624,16 @@
     </a:ext>
   </a:extLst>
 </a:theme>
+</file>
+
+<file path=customXml/item1.xml><?xml version="1.0" encoding="utf-8"?>
+<b:Sources xmlns:b="http://schemas.openxmlformats.org/officeDocument/2006/bibliography" xmlns="http://schemas.openxmlformats.org/officeDocument/2006/bibliography" SelectedStyle="\APASixthEditionOfficeOnline.xsl" StyleName="APA" Version="6"/>
+</file>
+
+<file path=customXml/itemProps1.xml><?xml version="1.0" encoding="utf-8"?>
+<ds:datastoreItem xmlns:ds="http://schemas.openxmlformats.org/officeDocument/2006/customXml" ds:itemID="{AD97688A-430D-4EEC-B3C4-88065482BE93}">
+  <ds:schemaRefs>
+    <ds:schemaRef ds:uri="http://schemas.openxmlformats.org/officeDocument/2006/bibliography"/>
+  </ds:schemaRefs>
+</ds:datastoreItem>
 </file>
</xml_diff>

<commit_message>
Added Entity Recokgnition example, where I identify such tags like names/ companies. I use hugging face to get a model then I implemented it and used it
</commit_message>
<xml_diff>
--- a/Vector Database.docx
+++ b/Vector Database.docx
@@ -576,6 +576,9 @@
     </w:p>
     <w:p>
       <w:r>
+        <w:rPr>
+          <w:noProof/>
+        </w:rPr>
         <w:lastRenderedPageBreak/>
         <w:drawing>
           <wp:inline distT="0" distB="0" distL="0" distR="0" wp14:anchorId="47D27391" wp14:editId="5E15090C">
@@ -616,6 +619,9 @@
     </w:p>
     <w:p>
       <w:r>
+        <w:rPr>
+          <w:noProof/>
+        </w:rPr>
         <w:lastRenderedPageBreak/>
         <w:drawing>
           <wp:inline distT="0" distB="0" distL="0" distR="0" wp14:anchorId="04907129" wp14:editId="625617BA">
@@ -654,6 +660,9 @@
         </w:drawing>
       </w:r>
       <w:r>
+        <w:rPr>
+          <w:noProof/>
+        </w:rPr>
         <w:drawing>
           <wp:inline distT="0" distB="0" distL="0" distR="0" wp14:anchorId="3A17E50A" wp14:editId="37F8992A">
             <wp:extent cx="5760720" cy="3187700"/>
@@ -718,6 +727,9 @@
     </w:p>
     <w:p>
       <w:r>
+        <w:rPr>
+          <w:noProof/>
+        </w:rPr>
         <w:lastRenderedPageBreak/>
         <w:drawing>
           <wp:inline distT="0" distB="0" distL="0" distR="0" wp14:anchorId="1EB381DA" wp14:editId="3157DB16">
@@ -756,7 +768,154 @@
         </w:drawing>
       </w:r>
     </w:p>
-    <w:p/>
+    <w:p>
+      <w:pPr>
+        <w:pStyle w:val="Nagwek1"/>
+      </w:pPr>
+      <w:r>
+        <w:t>Semantic Search</w:t>
+      </w:r>
+    </w:p>
+    <w:p>
+      <w:r>
+        <w:t>Sematnic search to poszukiwanie slow kluczowych na podstawie synonimiow/ powiązanych terminow – zwraca zwykle bardziej dokładne i odpowiedajace informacje np. query „movie about space exploration”, tradycyjny search poszuka „space” i „explorantion”. Schematic poszuka raczej „space exploration”</w:t>
+      </w:r>
+    </w:p>
+    <w:p>
+      <w:r>
+        <w:t>Działa to na zasadzie obudowanie/ embedingu wszystkich wejść w wektory, konwersje search’a w vecotry. Query leci do DB i znajduje najbliższych sasiadow którzy interpretowani są jako resulty.</w:t>
+      </w:r>
+    </w:p>
+    <w:p>
+      <w:r>
+        <w:t>Benefity – bardziej precyzyjny wynik, lepsze zrozumienie kontkestu, wzbogacenie personalizowanych rekomendacji, oszczędność czasowa i wydajny zwrot informacji, natural language processing.</w:t>
+      </w:r>
+    </w:p>
+    <w:p>
+      <w:pPr>
+        <w:rPr>
+          <w:lang w:val="en-US"/>
+        </w:rPr>
+      </w:pPr>
+      <w:r>
+        <w:t xml:space="preserve">Implementacja: </w:t>
+      </w:r>
+      <w:r>
+        <w:br/>
+        <w:t>1. Zebranie danych</w:t>
+      </w:r>
+      <w:r>
+        <w:br/>
+        <w:t>2. NLP/ NLU (tokenizacja/ NER/ POS)</w:t>
+      </w:r>
+      <w:r>
+        <w:br/>
+        <w:t xml:space="preserve">3. </w:t>
+      </w:r>
+      <w:r>
+        <w:rPr>
+          <w:lang w:val="en-US"/>
+        </w:rPr>
+        <w:t>Semantic Model (embeding transfoemrs) -&gt; Word Embeddings (word2vec/ glove/ elmo/ fasttext)</w:t>
+      </w:r>
+      <w:r>
+        <w:rPr>
+          <w:lang w:val="en-US"/>
+        </w:rPr>
+        <w:t xml:space="preserve"> || transfomers (BERT/ Roberta/ GPT/ Trasnformer-XL/ XLNet)</w:t>
+      </w:r>
+      <w:r>
+        <w:rPr>
+          <w:lang w:val="en-US"/>
+        </w:rPr>
+        <w:br/>
+        <w:t>4. Indexing Vector Database</w:t>
+      </w:r>
+    </w:p>
+    <w:p>
+      <w:pPr>
+        <w:pStyle w:val="Nagwek1"/>
+        <w:rPr>
+          <w:lang w:val="en-US"/>
+        </w:rPr>
+      </w:pPr>
+      <w:r>
+        <w:rPr>
+          <w:lang w:val="en-US"/>
+        </w:rPr>
+        <w:t>Named entity Regonition</w:t>
+      </w:r>
+    </w:p>
+    <w:p>
+      <w:r>
+        <w:t>Process identyfikacji I kategoryzacji entities w</w:t>
+      </w:r>
+      <w:r>
+        <w:t xml:space="preserve"> text.  Identyfikujący prawdziwe obiekty/ osoby/ organizacje/ lokacje/ daty. Wyciaga meaningful informacje z tekstu rozpoznając i klasyfikujące te entities np. mmay tekst ze ktoś w jakim roku cos tam zrobil w ramach czegoś – to wyciągnie informacje kto, kiedy, gdzie,z czym itd. Probuje wyciagnac informacje z tekstu.</w:t>
+      </w:r>
+    </w:p>
+    <w:p>
+      <w:r>
+        <w:t>Implementacja:</w:t>
+      </w:r>
+    </w:p>
+    <w:p>
+      <w:r>
+        <w:lastRenderedPageBreak/>
+        <w:drawing>
+          <wp:inline distT="0" distB="0" distL="0" distR="0" wp14:anchorId="3A45EF6E" wp14:editId="4B56D0D7">
+            <wp:extent cx="5760720" cy="2443480"/>
+            <wp:effectExtent l="0" t="0" r="0" b="0"/>
+            <wp:docPr id="711835043" name="Obraz 1" descr="Obraz zawierający tekst, Czcionka, zrzut ekranu, linia&#10;&#10;Opis wygenerowany automatycznie"/>
+            <wp:cNvGraphicFramePr>
+              <a:graphicFrameLocks xmlns:a="http://schemas.openxmlformats.org/drawingml/2006/main" noChangeAspect="1"/>
+            </wp:cNvGraphicFramePr>
+            <a:graphic xmlns:a="http://schemas.openxmlformats.org/drawingml/2006/main">
+              <a:graphicData uri="http://schemas.openxmlformats.org/drawingml/2006/picture">
+                <pic:pic xmlns:pic="http://schemas.openxmlformats.org/drawingml/2006/picture">
+                  <pic:nvPicPr>
+                    <pic:cNvPr id="711835043" name="Obraz 1" descr="Obraz zawierający tekst, Czcionka, zrzut ekranu, linia&#10;&#10;Opis wygenerowany automatycznie"/>
+                    <pic:cNvPicPr/>
+                  </pic:nvPicPr>
+                  <pic:blipFill>
+                    <a:blip r:embed="rId13"/>
+                    <a:stretch>
+                      <a:fillRect/>
+                    </a:stretch>
+                  </pic:blipFill>
+                  <pic:spPr>
+                    <a:xfrm>
+                      <a:off x="0" y="0"/>
+                      <a:ext cx="5760720" cy="2443480"/>
+                    </a:xfrm>
+                    <a:prstGeom prst="rect">
+                      <a:avLst/>
+                    </a:prstGeom>
+                  </pic:spPr>
+                </pic:pic>
+              </a:graphicData>
+            </a:graphic>
+          </wp:inline>
+        </w:drawing>
+      </w:r>
+    </w:p>
+    <w:p>
+      <w:r>
+        <w:t>Text preprocessing – oczyszczenie tekstu, spacje, znaki specjalne, cos czego nie potrzebuje.</w:t>
+      </w:r>
+      <w:r>
+        <w:br/>
+        <w:t xml:space="preserve">Part of speech (POS) Tagging  - przechodzi przez speeach engine który wyciąga informacje o elementach. </w:t>
+      </w:r>
+      <w:r>
+        <w:br/>
+        <w:t>Named enitty Recognition – chyba poszukuje dopasowuej do odpowiedniej odmiany słowa np. rzeczownika.</w:t>
+      </w:r>
+      <w:r>
+        <w:br/>
+        <w:t>Entity Classificiton  / Post processing – podział danych na kategorie.</w:t>
+      </w:r>
+    </w:p>
     <w:sectPr>
       <w:pgSz w:w="11906" w:h="16838"/>
       <w:pgMar w:top="1417" w:right="1417" w:bottom="1417" w:left="1417" w:header="708" w:footer="708" w:gutter="0"/>
@@ -1346,6 +1505,28 @@
       <w:szCs w:val="32"/>
     </w:rPr>
   </w:style>
+  <w:style w:type="paragraph" w:styleId="Nagwek2">
+    <w:name w:val="heading 2"/>
+    <w:basedOn w:val="Normalny"/>
+    <w:next w:val="Normalny"/>
+    <w:link w:val="Nagwek2Znak"/>
+    <w:uiPriority w:val="9"/>
+    <w:unhideWhenUsed/>
+    <w:qFormat/>
+    <w:rsid w:val="00CE396B"/>
+    <w:pPr>
+      <w:keepNext/>
+      <w:keepLines/>
+      <w:spacing w:before="40" w:after="0"/>
+      <w:outlineLvl w:val="1"/>
+    </w:pPr>
+    <w:rPr>
+      <w:rFonts w:asciiTheme="majorHAnsi" w:eastAsiaTheme="majorEastAsia" w:hAnsiTheme="majorHAnsi" w:cstheme="majorBidi"/>
+      <w:color w:val="2F5496" w:themeColor="accent1" w:themeShade="BF"/>
+      <w:sz w:val="26"/>
+      <w:szCs w:val="26"/>
+    </w:rPr>
+  </w:style>
   <w:style w:type="character" w:default="1" w:styleId="Domylnaczcionkaakapitu">
     <w:name w:val="Default Paragraph Font"/>
     <w:uiPriority w:val="1"/>
@@ -1502,6 +1683,19 @@
       <w:color w:val="2F5496" w:themeColor="accent1" w:themeShade="BF"/>
       <w:sz w:val="32"/>
       <w:szCs w:val="32"/>
+    </w:rPr>
+  </w:style>
+  <w:style w:type="character" w:customStyle="1" w:styleId="Nagwek2Znak">
+    <w:name w:val="Nagłówek 2 Znak"/>
+    <w:basedOn w:val="Domylnaczcionkaakapitu"/>
+    <w:link w:val="Nagwek2"/>
+    <w:uiPriority w:val="9"/>
+    <w:rsid w:val="00CE396B"/>
+    <w:rPr>
+      <w:rFonts w:asciiTheme="majorHAnsi" w:eastAsiaTheme="majorEastAsia" w:hAnsiTheme="majorHAnsi" w:cstheme="majorBidi"/>
+      <w:color w:val="2F5496" w:themeColor="accent1" w:themeShade="BF"/>
+      <w:sz w:val="26"/>
+      <w:szCs w:val="26"/>
     </w:rPr>
   </w:style>
 </w:styles>

</xml_diff>